<commit_message>
add MATLAB simulation code & results of control of robot
</commit_message>
<xml_diff>
--- a/5. 动力学建模与推导/双足机器人 动力学建模过程.docx
+++ b/5. 动力学建模与推导/双足机器人 动力学建模过程.docx
@@ -28,13 +28,7 @@
         <w:rPr>
           <w:rFonts w:hint="eastAsia"/>
         </w:rPr>
-        <w:t xml:space="preserve">定义广义坐标 → </w:t>
-      </w:r>
-      <w:r>
-        <w:rPr>
-          <w:rFonts w:hint="eastAsia"/>
-        </w:rPr>
-        <w:t xml:space="preserve">求系统中各刚体的质心 → </w:t>
+        <w:t>定义广义坐标 →</w:t>
       </w:r>
       <w:r>
         <w:rPr>
@@ -186,6 +180,8 @@
         </w:rPr>
         <w:t>3个全局广义坐标，描述机器人与世界坐标系的关系：</w:t>
       </w:r>
+      <w:bookmarkStart w:id="0" w:name="_GoBack"/>
+      <w:bookmarkEnd w:id="0"/>
     </w:p>
     <w:p>
       <w:pPr>
@@ -220,31 +216,17 @@
             <v:path o:extrusionok="f" gradientshapeok="t" o:connecttype="rect"/>
             <o:lock v:ext="edit" aspectratio="t"/>
           </v:shapetype>
-          <v:shape id="_x0000_i1025" type="#_x0000_t75" style="width:19pt;height:15pt" o:ole="">
+          <v:shape id="_x0000_i1025" type="#_x0000_t75" style="width:19.15pt;height:15pt" o:ole="">
             <v:imagedata r:id="rId7" o:title=""/>
           </v:shape>
-          <o:OLEObject Type="Embed" ProgID="Equation.DSMT4" ShapeID="_x0000_i1025" DrawAspect="Content" ObjectID="_1796452663" r:id="rId8"/>
-        </w:object>
-      </w:r>
-      <w:r>
-        <w:rPr>
-          <w:rFonts w:hint="eastAsia"/>
-        </w:rPr>
-        <w:t>，机器人盆</w:t>
-      </w:r>
-      <w:proofErr w:type="gramStart"/>
-      <w:r>
-        <w:rPr>
-          <w:rFonts w:hint="eastAsia"/>
-        </w:rPr>
-        <w:t>骨部分沿世界坐标</w:t>
-      </w:r>
-      <w:proofErr w:type="gramEnd"/>
-      <w:r>
-        <w:rPr>
-          <w:rFonts w:hint="eastAsia"/>
-        </w:rPr>
-        <w:t>系X轴的平移（前进/后退）；</w:t>
+          <o:OLEObject Type="Embed" ProgID="Equation.DSMT4" ShapeID="_x0000_i1025" DrawAspect="Content" ObjectID="_1796476361" r:id="rId8"/>
+        </w:object>
+      </w:r>
+      <w:r>
+        <w:rPr>
+          <w:rFonts w:hint="eastAsia"/>
+        </w:rPr>
+        <w:t>，机器人沿世界坐标系X轴的平移（前进/后退）；</w:t>
       </w:r>
     </w:p>
     <w:p>
@@ -261,31 +243,17 @@
           <w:position w:val="-10"/>
         </w:rPr>
         <w:object w:dxaOrig="400" w:dyaOrig="340" w14:anchorId="5E32DB00">
-          <v:shape id="_x0000_i1026" type="#_x0000_t75" style="width:19.5pt;height:17pt" o:ole="">
+          <v:shape id="_x0000_i1026" type="#_x0000_t75" style="width:19.55pt;height:17.05pt" o:ole="">
             <v:imagedata r:id="rId9" o:title=""/>
           </v:shape>
-          <o:OLEObject Type="Embed" ProgID="Equation.DSMT4" ShapeID="_x0000_i1026" DrawAspect="Content" ObjectID="_1796452664" r:id="rId10"/>
-        </w:object>
-      </w:r>
-      <w:r>
-        <w:rPr>
-          <w:rFonts w:hint="eastAsia"/>
-        </w:rPr>
-        <w:t>，机器人盆</w:t>
-      </w:r>
-      <w:proofErr w:type="gramStart"/>
-      <w:r>
-        <w:rPr>
-          <w:rFonts w:hint="eastAsia"/>
-        </w:rPr>
-        <w:t>骨部分沿世界坐标</w:t>
-      </w:r>
-      <w:proofErr w:type="gramEnd"/>
-      <w:r>
-        <w:rPr>
-          <w:rFonts w:hint="eastAsia"/>
-        </w:rPr>
-        <w:t>系Y轴的平移（</w:t>
+          <o:OLEObject Type="Embed" ProgID="Equation.DSMT4" ShapeID="_x0000_i1026" DrawAspect="Content" ObjectID="_1796476362" r:id="rId10"/>
+        </w:object>
+      </w:r>
+      <w:r>
+        <w:rPr>
+          <w:rFonts w:hint="eastAsia"/>
+        </w:rPr>
+        <w:t>，机器人沿世界坐标系Y轴的平移（</w:t>
       </w:r>
       <w:r>
         <w:rPr>
@@ -314,17 +282,17 @@
           <w:position w:val="-10"/>
         </w:rPr>
         <w:object w:dxaOrig="400" w:dyaOrig="340" w14:anchorId="65998586">
-          <v:shape id="_x0000_i1027" type="#_x0000_t75" style="width:19.5pt;height:16.5pt" o:ole="">
+          <v:shape id="_x0000_i1027" type="#_x0000_t75" style="width:19.55pt;height:16.65pt" o:ole="">
             <v:imagedata r:id="rId11" o:title=""/>
           </v:shape>
-          <o:OLEObject Type="Embed" ProgID="Equation.DSMT4" ShapeID="_x0000_i1027" DrawAspect="Content" ObjectID="_1796452665" r:id="rId12"/>
-        </w:object>
-      </w:r>
-      <w:r>
-        <w:rPr>
-          <w:rFonts w:hint="eastAsia"/>
-        </w:rPr>
-        <w:t>，机器人盆骨部分在</w:t>
+          <o:OLEObject Type="Embed" ProgID="Equation.DSMT4" ShapeID="_x0000_i1027" DrawAspect="Content" ObjectID="_1796476363" r:id="rId12"/>
+        </w:object>
+      </w:r>
+      <w:r>
+        <w:rPr>
+          <w:rFonts w:hint="eastAsia"/>
+        </w:rPr>
+        <w:t>，机器人在</w:t>
       </w:r>
       <w:proofErr w:type="gramStart"/>
       <w:r>
@@ -387,10 +355,10 @@
           <w:position w:val="-10"/>
         </w:rPr>
         <w:object w:dxaOrig="320" w:dyaOrig="340" w14:anchorId="7BBBB1F9">
-          <v:shape id="_x0000_i1028" type="#_x0000_t75" style="width:15.5pt;height:16.5pt" o:ole="">
+          <v:shape id="_x0000_i1028" type="#_x0000_t75" style="width:15.4pt;height:16.65pt" o:ole="">
             <v:imagedata r:id="rId13" o:title=""/>
           </v:shape>
-          <o:OLEObject Type="Embed" ProgID="Equation.DSMT4" ShapeID="_x0000_i1028" DrawAspect="Content" ObjectID="_1796452666" r:id="rId14"/>
+          <o:OLEObject Type="Embed" ProgID="Equation.DSMT4" ShapeID="_x0000_i1028" DrawAspect="Content" ObjectID="_1796476364" r:id="rId14"/>
         </w:object>
       </w:r>
       <w:r>
@@ -458,10 +426,10 @@
           <w:position w:val="-10"/>
         </w:rPr>
         <w:object w:dxaOrig="320" w:dyaOrig="340" w14:anchorId="2ADEA001">
-          <v:shape id="_x0000_i1029" type="#_x0000_t75" style="width:15.5pt;height:16.5pt" o:ole="">
+          <v:shape id="_x0000_i1029" type="#_x0000_t75" style="width:15.4pt;height:16.65pt" o:ole="">
             <v:imagedata r:id="rId15" o:title=""/>
           </v:shape>
-          <o:OLEObject Type="Embed" ProgID="Equation.DSMT4" ShapeID="_x0000_i1029" DrawAspect="Content" ObjectID="_1796452667" r:id="rId16"/>
+          <o:OLEObject Type="Embed" ProgID="Equation.DSMT4" ShapeID="_x0000_i1029" DrawAspect="Content" ObjectID="_1796476365" r:id="rId16"/>
         </w:object>
       </w:r>
       <w:r>
@@ -497,10 +465,10 @@
           <w:position w:val="-10"/>
         </w:rPr>
         <w:object w:dxaOrig="320" w:dyaOrig="340" w14:anchorId="58F65B0E">
-          <v:shape id="_x0000_i1030" type="#_x0000_t75" style="width:15.5pt;height:16.5pt" o:ole="">
+          <v:shape id="_x0000_i1030" type="#_x0000_t75" style="width:15.4pt;height:16.65pt" o:ole="">
             <v:imagedata r:id="rId17" o:title=""/>
           </v:shape>
-          <o:OLEObject Type="Embed" ProgID="Equation.DSMT4" ShapeID="_x0000_i1030" DrawAspect="Content" ObjectID="_1796452668" r:id="rId18"/>
+          <o:OLEObject Type="Embed" ProgID="Equation.DSMT4" ShapeID="_x0000_i1030" DrawAspect="Content" ObjectID="_1796476366" r:id="rId18"/>
         </w:object>
       </w:r>
       <w:r>
@@ -580,10 +548,10 @@
           <w:position w:val="-10"/>
         </w:rPr>
         <w:object w:dxaOrig="300" w:dyaOrig="340" w14:anchorId="5C75414D">
-          <v:shape id="_x0000_i1031" type="#_x0000_t75" style="width:14.5pt;height:16.5pt" o:ole="">
+          <v:shape id="_x0000_i1031" type="#_x0000_t75" style="width:14.55pt;height:16.65pt" o:ole="">
             <v:imagedata r:id="rId19" o:title=""/>
           </v:shape>
-          <o:OLEObject Type="Embed" ProgID="Equation.DSMT4" ShapeID="_x0000_i1031" DrawAspect="Content" ObjectID="_1796452669" r:id="rId20"/>
+          <o:OLEObject Type="Embed" ProgID="Equation.DSMT4" ShapeID="_x0000_i1031" DrawAspect="Content" ObjectID="_1796476367" r:id="rId20"/>
         </w:object>
       </w:r>
       <w:r>
@@ -621,10 +589,10 @@
           <w:position w:val="-10"/>
         </w:rPr>
         <w:object w:dxaOrig="300" w:dyaOrig="340" w14:anchorId="4ACEC629">
-          <v:shape id="_x0000_i1032" type="#_x0000_t75" style="width:14.5pt;height:16.5pt" o:ole="">
+          <v:shape id="_x0000_i1032" type="#_x0000_t75" style="width:14.55pt;height:16.65pt" o:ole="">
             <v:imagedata r:id="rId21" o:title=""/>
           </v:shape>
-          <o:OLEObject Type="Embed" ProgID="Equation.DSMT4" ShapeID="_x0000_i1032" DrawAspect="Content" ObjectID="_1796452670" r:id="rId22"/>
+          <o:OLEObject Type="Embed" ProgID="Equation.DSMT4" ShapeID="_x0000_i1032" DrawAspect="Content" ObjectID="_1796476368" r:id="rId22"/>
         </w:object>
       </w:r>
       <w:r>
@@ -654,10 +622,10 @@
           <w:position w:val="-10"/>
         </w:rPr>
         <w:object w:dxaOrig="300" w:dyaOrig="340" w14:anchorId="78852627">
-          <v:shape id="_x0000_i1033" type="#_x0000_t75" style="width:14.5pt;height:16.5pt" o:ole="">
+          <v:shape id="_x0000_i1033" type="#_x0000_t75" style="width:14.55pt;height:16.65pt" o:ole="">
             <v:imagedata r:id="rId23" o:title=""/>
           </v:shape>
-          <o:OLEObject Type="Embed" ProgID="Equation.DSMT4" ShapeID="_x0000_i1033" DrawAspect="Content" ObjectID="_1796452671" r:id="rId24"/>
+          <o:OLEObject Type="Embed" ProgID="Equation.DSMT4" ShapeID="_x0000_i1033" DrawAspect="Content" ObjectID="_1796476369" r:id="rId24"/>
         </w:object>
       </w:r>
       <w:r>
@@ -678,15 +646,7 @@
         <w:rPr>
           <w:rFonts w:hint="eastAsia"/>
         </w:rPr>
-        <w:t>状面的旋转（背</w:t>
-      </w:r>
-      <w:bookmarkStart w:id="0" w:name="_GoBack"/>
-      <w:bookmarkEnd w:id="0"/>
-      <w:r>
-        <w:rPr>
-          <w:rFonts w:hint="eastAsia"/>
-        </w:rPr>
-        <w:t>屈/跖屈）。</w:t>
+        <w:t>状面的旋转（背屈/跖屈）。</w:t>
       </w:r>
     </w:p>
     <w:p>
@@ -710,15 +670,18 @@
       </w:r>
     </w:p>
     <w:p>
-      <w:r>
-        <w:rPr>
-          <w:position w:val="-16"/>
-        </w:rPr>
-        <w:object w:dxaOrig="4180" w:dyaOrig="480" w14:anchorId="06FF6258">
-          <v:shape id="_x0000_i1034" type="#_x0000_t75" style="width:209pt;height:24pt" o:ole="">
+      <w:pPr>
+        <w:jc w:val="center"/>
+      </w:pPr>
+      <w:r>
+        <w:rPr>
+          <w:position w:val="-14"/>
+        </w:rPr>
+        <w:object w:dxaOrig="4400" w:dyaOrig="440" w14:anchorId="06FF6258">
+          <v:shape id="_x0000_i1105" type="#_x0000_t75" style="width:220.15pt;height:22.05pt" o:ole="">
             <v:imagedata r:id="rId25" o:title=""/>
           </v:shape>
-          <o:OLEObject Type="Embed" ProgID="Equation.DSMT4" ShapeID="_x0000_i1034" DrawAspect="Content" ObjectID="_1796452672" r:id="rId26"/>
+          <o:OLEObject Type="Embed" ProgID="Equation.DSMT4" ShapeID="_x0000_i1105" DrawAspect="Content" ObjectID="_1796476370" r:id="rId26"/>
         </w:object>
       </w:r>
     </w:p>
@@ -829,10 +792,10 @@
           <w:position w:val="-30"/>
         </w:rPr>
         <w:object w:dxaOrig="1780" w:dyaOrig="720" w14:anchorId="7A94A82C">
-          <v:shape id="_x0000_i1035" type="#_x0000_t75" style="width:89pt;height:36pt" o:ole="">
+          <v:shape id="_x0000_i1035" type="#_x0000_t75" style="width:89.05pt;height:36.2pt" o:ole="">
             <v:imagedata r:id="rId28" o:title=""/>
           </v:shape>
-          <o:OLEObject Type="Embed" ProgID="Equation.DSMT4" ShapeID="_x0000_i1035" DrawAspect="Content" ObjectID="_1796452673" r:id="rId29"/>
+          <o:OLEObject Type="Embed" ProgID="Equation.DSMT4" ShapeID="_x0000_i1035" DrawAspect="Content" ObjectID="_1796476371" r:id="rId29"/>
         </w:object>
       </w:r>
       <w:r>
@@ -854,10 +817,10 @@
           <w:position w:val="-6"/>
         </w:rPr>
         <w:object w:dxaOrig="980" w:dyaOrig="279" w14:anchorId="12E2EC5B">
-          <v:shape id="_x0000_i1036" type="#_x0000_t75" style="width:49pt;height:14pt" o:ole="">
+          <v:shape id="_x0000_i1036" type="#_x0000_t75" style="width:49.1pt;height:14.15pt" o:ole="">
             <v:imagedata r:id="rId30" o:title=""/>
           </v:shape>
-          <o:OLEObject Type="Embed" ProgID="Equation.DSMT4" ShapeID="_x0000_i1036" DrawAspect="Content" ObjectID="_1796452674" r:id="rId31"/>
+          <o:OLEObject Type="Embed" ProgID="Equation.DSMT4" ShapeID="_x0000_i1036" DrawAspect="Content" ObjectID="_1796476372" r:id="rId31"/>
         </w:object>
       </w:r>
       <w:r>
@@ -878,17 +841,29 @@
           <w:position w:val="-4"/>
         </w:rPr>
         <w:object w:dxaOrig="220" w:dyaOrig="260" w14:anchorId="3B13ECBE">
-          <v:shape id="_x0000_i1037" type="#_x0000_t75" style="width:11.5pt;height:12.5pt" o:ole="">
+          <v:shape id="_x0000_i1037" type="#_x0000_t75" style="width:11.65pt;height:12.5pt" o:ole="">
             <v:imagedata r:id="rId32" o:title=""/>
           </v:shape>
-          <o:OLEObject Type="Embed" ProgID="Equation.DSMT4" ShapeID="_x0000_i1037" DrawAspect="Content" ObjectID="_1796452675" r:id="rId33"/>
-        </w:object>
-      </w:r>
-      <w:r>
-        <w:rPr>
-          <w:rFonts w:hint="eastAsia"/>
-        </w:rPr>
-        <w:t>为系统总动能（包括每块骨的平动动能和转动动能），</w:t>
+          <o:OLEObject Type="Embed" ProgID="Equation.DSMT4" ShapeID="_x0000_i1037" DrawAspect="Content" ObjectID="_1796476373" r:id="rId33"/>
+        </w:object>
+      </w:r>
+      <w:r>
+        <w:rPr>
+          <w:rFonts w:hint="eastAsia"/>
+        </w:rPr>
+        <w:t>为系统总动能（包括</w:t>
+      </w:r>
+      <w:r>
+        <w:rPr>
+          <w:rFonts w:hint="eastAsia"/>
+        </w:rPr>
+        <w:t>每个刚体</w:t>
+      </w:r>
+      <w:r>
+        <w:rPr>
+          <w:rFonts w:hint="eastAsia"/>
+        </w:rPr>
+        <w:t>的平动动能和转动动能），</w:t>
       </w:r>
       <w:r>
         <w:rPr>
@@ -896,10 +871,10 @@
           <w:position w:val="-6"/>
         </w:rPr>
         <w:object w:dxaOrig="240" w:dyaOrig="279" w14:anchorId="20E7D94D">
-          <v:shape id="_x0000_i1038" type="#_x0000_t75" style="width:12.5pt;height:14pt" o:ole="">
+          <v:shape id="_x0000_i1038" type="#_x0000_t75" style="width:12.5pt;height:14.15pt" o:ole="">
             <v:imagedata r:id="rId34" o:title=""/>
           </v:shape>
-          <o:OLEObject Type="Embed" ProgID="Equation.DSMT4" ShapeID="_x0000_i1038" DrawAspect="Content" ObjectID="_1796452676" r:id="rId35"/>
+          <o:OLEObject Type="Embed" ProgID="Equation.DSMT4" ShapeID="_x0000_i1038" DrawAspect="Content" ObjectID="_1796476374" r:id="rId35"/>
         </w:object>
       </w:r>
       <w:r>
@@ -918,13 +893,13 @@
         <w:rPr>
           <w:rFonts w:hint="eastAsia"/>
         </w:rPr>
-        <w:t>能（主要是每块</w:t>
-      </w:r>
-      <w:r>
-        <w:rPr>
-          <w:rFonts w:hint="eastAsia"/>
-        </w:rPr>
-        <w:t>骨骼</w:t>
+        <w:t>能（</w:t>
+      </w:r>
+      <w:r>
+        <w:rPr>
+          <w:rFonts w:hint="eastAsia"/>
+        </w:rPr>
+        <w:t>是每个刚体</w:t>
       </w:r>
       <w:r>
         <w:rPr>
@@ -959,7 +934,7 @@
           <v:shape id="_x0000_i1039" type="#_x0000_t75" style="width:10pt;height:12.5pt" o:ole="">
             <v:imagedata r:id="rId36" o:title=""/>
           </v:shape>
-          <o:OLEObject Type="Embed" ProgID="Equation.DSMT4" ShapeID="_x0000_i1039" DrawAspect="Content" ObjectID="_1796452677" r:id="rId37"/>
+          <o:OLEObject Type="Embed" ProgID="Equation.DSMT4" ShapeID="_x0000_i1039" DrawAspect="Content" ObjectID="_1796476375" r:id="rId37"/>
         </w:object>
       </w:r>
       <w:r>
@@ -974,10 +949,10 @@
           <w:position w:val="-8"/>
         </w:rPr>
         <w:object w:dxaOrig="260" w:dyaOrig="300" w14:anchorId="586CB042">
-          <v:shape id="_x0000_i1040" type="#_x0000_t75" style="width:12.5pt;height:14.5pt" o:ole="">
+          <v:shape id="_x0000_i1040" type="#_x0000_t75" style="width:12.5pt;height:14.55pt" o:ole="">
             <v:imagedata r:id="rId38" o:title=""/>
           </v:shape>
-          <o:OLEObject Type="Embed" ProgID="Equation.DSMT4" ShapeID="_x0000_i1040" DrawAspect="Content" ObjectID="_1796452678" r:id="rId39"/>
+          <o:OLEObject Type="Embed" ProgID="Equation.DSMT4" ShapeID="_x0000_i1040" DrawAspect="Content" ObjectID="_1796476376" r:id="rId39"/>
         </w:object>
       </w:r>
       <w:r>
@@ -997,10 +972,10 @@
           <w:position w:val="-6"/>
         </w:rPr>
         <w:object w:dxaOrig="980" w:dyaOrig="279" w14:anchorId="67A1AEFF">
-          <v:shape id="_x0000_i1041" type="#_x0000_t75" style="width:49pt;height:14pt" o:ole="">
+          <v:shape id="_x0000_i1041" type="#_x0000_t75" style="width:49.1pt;height:14.15pt" o:ole="">
             <v:imagedata r:id="rId30" o:title=""/>
           </v:shape>
-          <o:OLEObject Type="Embed" ProgID="Equation.DSMT4" ShapeID="_x0000_i1041" DrawAspect="Content" ObjectID="_1796452679" r:id="rId40"/>
+          <o:OLEObject Type="Embed" ProgID="Equation.DSMT4" ShapeID="_x0000_i1041" DrawAspect="Content" ObjectID="_1796476377" r:id="rId40"/>
         </w:object>
       </w:r>
       <w:r>
@@ -1031,17 +1006,17 @@
           <w:position w:val="-30"/>
         </w:rPr>
         <w:object w:dxaOrig="3440" w:dyaOrig="720" w14:anchorId="6035B452">
-          <v:shape id="_x0000_i1042" type="#_x0000_t75" style="width:172.5pt;height:36pt" o:ole="">
+          <v:shape id="_x0000_i1042" type="#_x0000_t75" style="width:172.7pt;height:36.2pt" o:ole="">
             <v:imagedata r:id="rId41" o:title=""/>
           </v:shape>
-          <o:OLEObject Type="Embed" ProgID="Equation.DSMT4" ShapeID="_x0000_i1042" DrawAspect="Content" ObjectID="_1796452680" r:id="rId42"/>
-        </w:object>
-      </w:r>
-      <w:r>
-        <w:rPr>
-          <w:rFonts w:hint="eastAsia"/>
-        </w:rPr>
-        <w:t>，</w:t>
+          <o:OLEObject Type="Embed" ProgID="Equation.DSMT4" ShapeID="_x0000_i1042" DrawAspect="Content" ObjectID="_1796476378" r:id="rId42"/>
+        </w:object>
+      </w:r>
+      <w:r>
+        <w:rPr>
+          <w:rFonts w:hint="eastAsia"/>
+        </w:rPr>
+        <w:t>。</w:t>
       </w:r>
     </w:p>
     <w:p/>
@@ -1326,10 +1301,10 @@
           <w:position w:val="-24"/>
         </w:rPr>
         <w:object w:dxaOrig="2680" w:dyaOrig="620" w14:anchorId="27993FDD">
-          <v:shape id="_x0000_i1043" type="#_x0000_t75" style="width:134pt;height:31pt" o:ole="">
+          <v:shape id="_x0000_i1043" type="#_x0000_t75" style="width:134pt;height:30.8pt" o:ole="">
             <v:imagedata r:id="rId43" o:title=""/>
           </v:shape>
-          <o:OLEObject Type="Embed" ProgID="Equation.DSMT4" ShapeID="_x0000_i1043" DrawAspect="Content" ObjectID="_1796452681" r:id="rId44"/>
+          <o:OLEObject Type="Embed" ProgID="Equation.DSMT4" ShapeID="_x0000_i1043" DrawAspect="Content" ObjectID="_1796476379" r:id="rId44"/>
         </w:object>
       </w:r>
     </w:p>
@@ -1346,10 +1321,10 @@
           <w:position w:val="-12"/>
         </w:rPr>
         <w:object w:dxaOrig="260" w:dyaOrig="360" w14:anchorId="478B64C9">
-          <v:shape id="_x0000_i1044" type="#_x0000_t75" style="width:13pt;height:18pt" o:ole="">
+          <v:shape id="_x0000_i1044" type="#_x0000_t75" style="width:12.9pt;height:17.9pt" o:ole="">
             <v:imagedata r:id="rId45" o:title=""/>
           </v:shape>
-          <o:OLEObject Type="Embed" ProgID="Equation.DSMT4" ShapeID="_x0000_i1044" DrawAspect="Content" ObjectID="_1796452682" r:id="rId46"/>
+          <o:OLEObject Type="Embed" ProgID="Equation.DSMT4" ShapeID="_x0000_i1044" DrawAspect="Content" ObjectID="_1796476380" r:id="rId46"/>
         </w:object>
       </w:r>
       <w:r>
@@ -1364,10 +1339,10 @@
           <w:position w:val="-12"/>
         </w:rPr>
         <w:object w:dxaOrig="320" w:dyaOrig="360" w14:anchorId="58A0406B">
-          <v:shape id="_x0000_i1045" type="#_x0000_t75" style="width:15.5pt;height:18pt" o:ole="">
+          <v:shape id="_x0000_i1045" type="#_x0000_t75" style="width:15.4pt;height:17.9pt" o:ole="">
             <v:imagedata r:id="rId47" o:title=""/>
           </v:shape>
-          <o:OLEObject Type="Embed" ProgID="Equation.DSMT4" ShapeID="_x0000_i1045" DrawAspect="Content" ObjectID="_1796452683" r:id="rId48"/>
+          <o:OLEObject Type="Embed" ProgID="Equation.DSMT4" ShapeID="_x0000_i1045" DrawAspect="Content" ObjectID="_1796476381" r:id="rId48"/>
         </w:object>
       </w:r>
       <w:r>
@@ -1402,10 +1377,10 @@
           <w:position w:val="-12"/>
         </w:rPr>
         <w:object w:dxaOrig="260" w:dyaOrig="360" w14:anchorId="4347BE4E">
-          <v:shape id="_x0000_i1046" type="#_x0000_t75" style="width:13pt;height:18pt" o:ole="">
+          <v:shape id="_x0000_i1046" type="#_x0000_t75" style="width:12.9pt;height:17.9pt" o:ole="">
             <v:imagedata r:id="rId49" o:title=""/>
           </v:shape>
-          <o:OLEObject Type="Embed" ProgID="Equation.DSMT4" ShapeID="_x0000_i1046" DrawAspect="Content" ObjectID="_1796452684" r:id="rId50"/>
+          <o:OLEObject Type="Embed" ProgID="Equation.DSMT4" ShapeID="_x0000_i1046" DrawAspect="Content" ObjectID="_1796476382" r:id="rId50"/>
         </w:object>
       </w:r>
       <w:r>
@@ -1444,10 +1419,10 @@
           <w:position w:val="-132"/>
         </w:rPr>
         <w:object w:dxaOrig="2340" w:dyaOrig="2799" w14:anchorId="5B64EF27">
-          <v:shape id="_x0000_i1047" type="#_x0000_t75" style="width:117pt;height:139.5pt" o:ole="">
+          <v:shape id="_x0000_i1047" type="#_x0000_t75" style="width:116.95pt;height:139.4pt" o:ole="">
             <v:imagedata r:id="rId51" o:title=""/>
           </v:shape>
-          <o:OLEObject Type="Embed" ProgID="Equation.DSMT4" ShapeID="_x0000_i1047" DrawAspect="Content" ObjectID="_1796452685" r:id="rId52"/>
+          <o:OLEObject Type="Embed" ProgID="Equation.DSMT4" ShapeID="_x0000_i1047" DrawAspect="Content" ObjectID="_1796476383" r:id="rId52"/>
         </w:object>
       </w:r>
     </w:p>
@@ -1458,17 +1433,29 @@
           <w:position w:val="-14"/>
         </w:rPr>
         <w:object w:dxaOrig="780" w:dyaOrig="400" w14:anchorId="4A6911A9">
-          <v:shape id="_x0000_i1048" type="#_x0000_t75" style="width:39pt;height:19.5pt" o:ole="">
+          <v:shape id="_x0000_i1048" type="#_x0000_t75" style="width:39.1pt;height:19.55pt" o:ole="">
             <v:imagedata r:id="rId53" o:title=""/>
           </v:shape>
-          <o:OLEObject Type="Embed" ProgID="Equation.DSMT4" ShapeID="_x0000_i1048" DrawAspect="Content" ObjectID="_1796452686" r:id="rId54"/>
-        </w:object>
-      </w:r>
-      <w:r>
-        <w:rPr>
-          <w:rFonts w:hint="eastAsia"/>
-        </w:rPr>
-        <w:t>为刚体重心相对世界坐标系的</w:t>
+          <o:OLEObject Type="Embed" ProgID="Equation.DSMT4" ShapeID="_x0000_i1048" DrawAspect="Content" ObjectID="_1796476384" r:id="rId54"/>
+        </w:object>
+      </w:r>
+      <w:r>
+        <w:rPr>
+          <w:rFonts w:hint="eastAsia"/>
+        </w:rPr>
+        <w:t>为刚体</w:t>
+      </w:r>
+      <w:r>
+        <w:rPr>
+          <w:rFonts w:hint="eastAsia"/>
+        </w:rPr>
+        <w:t>的</w:t>
+      </w:r>
+      <w:r>
+        <w:rPr>
+          <w:rFonts w:hint="eastAsia"/>
+        </w:rPr>
+        <w:t>重心相对世界坐标系的</w:t>
       </w:r>
       <w:r>
         <w:rPr>
@@ -1480,16 +1467,7 @@
         <w:rPr>
           <w:rFonts w:hint="eastAsia"/>
         </w:rPr>
-        <w:t>根据前面DH参数表</w:t>
-      </w:r>
-      <w:r>
-        <w:tab/>
-      </w:r>
-      <w:r>
-        <w:rPr>
-          <w:rFonts w:hint="eastAsia"/>
-        </w:rPr>
-        <w:t>中，上述刚体间在</w:t>
+        <w:t>根据前面DH参数表中，上述刚体间在</w:t>
       </w:r>
       <w:proofErr w:type="gramStart"/>
       <w:r>
@@ -1510,14 +1488,14 @@
         <w:rPr>
           <w:rFonts w:hint="eastAsia"/>
         </w:rPr>
-        <w:t>面的齐次变</w:t>
+        <w:t>面的齐次变换</w:t>
       </w:r>
       <w:proofErr w:type="gramEnd"/>
       <w:r>
         <w:rPr>
           <w:rFonts w:hint="eastAsia"/>
         </w:rPr>
-        <w:t>换关系计算得到</w:t>
+        <w:t>关系计算得到</w:t>
       </w:r>
       <w:r>
         <w:rPr>
@@ -1545,10 +1523,10 @@
           <w:position w:val="-30"/>
         </w:rPr>
         <w:object w:dxaOrig="3680" w:dyaOrig="680" w14:anchorId="6FED0B6B">
-          <v:shape id="_x0000_i1049" type="#_x0000_t75" style="width:184pt;height:34.5pt" o:ole="">
+          <v:shape id="_x0000_i1049" type="#_x0000_t75" style="width:183.95pt;height:34.55pt" o:ole="">
             <v:imagedata r:id="rId55" o:title=""/>
           </v:shape>
-          <o:OLEObject Type="Embed" ProgID="Equation.DSMT4" ShapeID="_x0000_i1049" DrawAspect="Content" ObjectID="_1796452687" r:id="rId56"/>
+          <o:OLEObject Type="Embed" ProgID="Equation.DSMT4" ShapeID="_x0000_i1049" DrawAspect="Content" ObjectID="_1796476385" r:id="rId56"/>
         </w:object>
       </w:r>
     </w:p>
@@ -1595,19 +1573,27 @@
           <w:position w:val="-12"/>
         </w:rPr>
         <w:object w:dxaOrig="1100" w:dyaOrig="360" w14:anchorId="2466EAFA">
-          <v:shape id="_x0000_i1050" type="#_x0000_t75" style="width:55pt;height:18pt" o:ole="">
+          <v:shape id="_x0000_i1050" type="#_x0000_t75" style="width:54.95pt;height:17.9pt" o:ole="">
             <v:imagedata r:id="rId57" o:title=""/>
           </v:shape>
-          <o:OLEObject Type="Embed" ProgID="Equation.DSMT4" ShapeID="_x0000_i1050" DrawAspect="Content" ObjectID="_1796452688" r:id="rId58"/>
-        </w:object>
-      </w:r>
-    </w:p>
-    <w:p>
-      <w:r>
-        <w:rPr>
-          <w:rFonts w:hint="eastAsia"/>
-        </w:rPr>
-        <w:t>其中g为重力加速度。那么系统总体的位能为</w:t>
+          <o:OLEObject Type="Embed" ProgID="Equation.DSMT4" ShapeID="_x0000_i1050" DrawAspect="Content" ObjectID="_1796476386" r:id="rId58"/>
+        </w:object>
+      </w:r>
+    </w:p>
+    <w:p>
+      <w:r>
+        <w:rPr>
+          <w:rFonts w:hint="eastAsia"/>
+        </w:rPr>
+        <w:t>其中g为重力加速度。</w:t>
+      </w:r>
+    </w:p>
+    <w:p>
+      <w:r>
+        <w:rPr>
+          <w:rFonts w:hint="eastAsia"/>
+        </w:rPr>
+        <w:t>那么系统总体的位能为</w:t>
       </w:r>
     </w:p>
     <w:p>
@@ -1620,10 +1606,10 @@
           <w:position w:val="-30"/>
         </w:rPr>
         <w:object w:dxaOrig="2100" w:dyaOrig="560" w14:anchorId="0F5A260B">
-          <v:shape id="_x0000_i1051" type="#_x0000_t75" style="width:105pt;height:28pt" o:ole="">
+          <v:shape id="_x0000_i1051" type="#_x0000_t75" style="width:104.9pt;height:27.9pt" o:ole="">
             <v:imagedata r:id="rId59" o:title=""/>
           </v:shape>
-          <o:OLEObject Type="Embed" ProgID="Equation.DSMT4" ShapeID="_x0000_i1051" DrawAspect="Content" ObjectID="_1796452689" r:id="rId60"/>
+          <o:OLEObject Type="Embed" ProgID="Equation.DSMT4" ShapeID="_x0000_i1051" DrawAspect="Content" ObjectID="_1796476387" r:id="rId60"/>
         </w:object>
       </w:r>
     </w:p>
@@ -1654,10 +1640,10 @@
           <w:position w:val="-30"/>
         </w:rPr>
         <w:object w:dxaOrig="3440" w:dyaOrig="720" w14:anchorId="059B5F10">
-          <v:shape id="_x0000_i1052" type="#_x0000_t75" style="width:172.5pt;height:36pt" o:ole="">
+          <v:shape id="_x0000_i1052" type="#_x0000_t75" style="width:172.7pt;height:36.2pt" o:ole="">
             <v:imagedata r:id="rId41" o:title=""/>
           </v:shape>
-          <o:OLEObject Type="Embed" ProgID="Equation.DSMT4" ShapeID="_x0000_i1052" DrawAspect="Content" ObjectID="_1796452690" r:id="rId61"/>
+          <o:OLEObject Type="Embed" ProgID="Equation.DSMT4" ShapeID="_x0000_i1052" DrawAspect="Content" ObjectID="_1796476388" r:id="rId61"/>
         </w:object>
       </w:r>
     </w:p>
@@ -1674,10 +1660,10 @@
           <w:position w:val="-30"/>
         </w:rPr>
         <w:object w:dxaOrig="900" w:dyaOrig="720" w14:anchorId="26C882D0">
-          <v:shape id="_x0000_i1053" type="#_x0000_t75" style="width:45pt;height:36pt" o:ole="">
+          <v:shape id="_x0000_i1053" type="#_x0000_t75" style="width:44.95pt;height:36.2pt" o:ole="">
             <v:imagedata r:id="rId62" o:title=""/>
           </v:shape>
-          <o:OLEObject Type="Embed" ProgID="Equation.DSMT4" ShapeID="_x0000_i1053" DrawAspect="Content" ObjectID="_1796452691" r:id="rId63"/>
+          <o:OLEObject Type="Embed" ProgID="Equation.DSMT4" ShapeID="_x0000_i1053" DrawAspect="Content" ObjectID="_1796476389" r:id="rId63"/>
         </w:object>
       </w:r>
       <w:r>
@@ -1692,10 +1678,10 @@
           <w:position w:val="-30"/>
         </w:rPr>
         <w:object w:dxaOrig="900" w:dyaOrig="720" w14:anchorId="754F344F">
-          <v:shape id="_x0000_i1054" type="#_x0000_t75" style="width:45pt;height:36pt" o:ole="">
+          <v:shape id="_x0000_i1054" type="#_x0000_t75" style="width:44.95pt;height:36.2pt" o:ole="">
             <v:imagedata r:id="rId64" o:title=""/>
           </v:shape>
-          <o:OLEObject Type="Embed" ProgID="Equation.DSMT4" ShapeID="_x0000_i1054" DrawAspect="Content" ObjectID="_1796452692" r:id="rId65"/>
+          <o:OLEObject Type="Embed" ProgID="Equation.DSMT4" ShapeID="_x0000_i1054" DrawAspect="Content" ObjectID="_1796476390" r:id="rId65"/>
         </w:object>
       </w:r>
       <w:r>
@@ -1710,10 +1696,10 @@
           <w:position w:val="-28"/>
         </w:rPr>
         <w:object w:dxaOrig="380" w:dyaOrig="660" w14:anchorId="7A96B73A">
-          <v:shape id="_x0000_i1055" type="#_x0000_t75" style="width:18.5pt;height:33pt" o:ole="">
+          <v:shape id="_x0000_i1055" type="#_x0000_t75" style="width:18.3pt;height:32.9pt" o:ole="">
             <v:imagedata r:id="rId66" o:title=""/>
           </v:shape>
-          <o:OLEObject Type="Embed" ProgID="Equation.DSMT4" ShapeID="_x0000_i1055" DrawAspect="Content" ObjectID="_1796452693" r:id="rId67"/>
+          <o:OLEObject Type="Embed" ProgID="Equation.DSMT4" ShapeID="_x0000_i1055" DrawAspect="Content" ObjectID="_1796476391" r:id="rId67"/>
         </w:object>
       </w:r>
       <w:r>
@@ -1728,10 +1714,10 @@
           <w:position w:val="-28"/>
         </w:rPr>
         <w:object w:dxaOrig="400" w:dyaOrig="660" w14:anchorId="03002815">
-          <v:shape id="_x0000_i1056" type="#_x0000_t75" style="width:20.5pt;height:33pt" o:ole="">
+          <v:shape id="_x0000_i1056" type="#_x0000_t75" style="width:20.4pt;height:32.9pt" o:ole="">
             <v:imagedata r:id="rId68" o:title=""/>
           </v:shape>
-          <o:OLEObject Type="Embed" ProgID="Equation.DSMT4" ShapeID="_x0000_i1056" DrawAspect="Content" ObjectID="_1796452694" r:id="rId69"/>
+          <o:OLEObject Type="Embed" ProgID="Equation.DSMT4" ShapeID="_x0000_i1056" DrawAspect="Content" ObjectID="_1796476392" r:id="rId69"/>
         </w:object>
       </w:r>
       <w:r>
@@ -1746,10 +1732,10 @@
           <w:position w:val="-8"/>
         </w:rPr>
         <w:object w:dxaOrig="260" w:dyaOrig="300" w14:anchorId="380E526B">
-          <v:shape id="_x0000_i1057" type="#_x0000_t75" style="width:12.5pt;height:14.5pt" o:ole="">
+          <v:shape id="_x0000_i1057" type="#_x0000_t75" style="width:12.5pt;height:14.55pt" o:ole="">
             <v:imagedata r:id="rId70" o:title=""/>
           </v:shape>
-          <o:OLEObject Type="Embed" ProgID="Equation.DSMT4" ShapeID="_x0000_i1057" DrawAspect="Content" ObjectID="_1796452695" r:id="rId71"/>
+          <o:OLEObject Type="Embed" ProgID="Equation.DSMT4" ShapeID="_x0000_i1057" DrawAspect="Content" ObjectID="_1796476393" r:id="rId71"/>
         </w:object>
       </w:r>
       <w:r>
@@ -1774,11 +1760,14 @@
         <w:t>首先系统动能对</w:t>
       </w:r>
       <w:r>
-        <w:object w:dxaOrig="180" w:dyaOrig="330" w14:anchorId="5F2645AA">
-          <v:shape id="_x0000_i1058" type="#_x0000_t75" style="width:9pt;height:16.5pt" o:ole="">
+        <w:rPr>
+          <w:position w:val="-10"/>
+        </w:rPr>
+        <w:object w:dxaOrig="200" w:dyaOrig="320" w14:anchorId="5F2645AA">
+          <v:shape id="_x0000_i1107" type="#_x0000_t75" style="width:10pt;height:15.8pt" o:ole="">
             <v:imagedata r:id="rId72" o:title=""/>
           </v:shape>
-          <o:OLEObject Type="Embed" ProgID="Equation.DSMT4" ShapeID="_x0000_i1058" DrawAspect="Content" ObjectID="_1796452696" r:id="rId73"/>
+          <o:OLEObject Type="Embed" ProgID="Equation.DSMT4" ShapeID="_x0000_i1107" DrawAspect="Content" ObjectID="_1796476394" r:id="rId73"/>
         </w:object>
       </w:r>
       <w:r>
@@ -1793,11 +1782,14 @@
         <w:jc w:val="center"/>
       </w:pPr>
       <w:r>
-        <w:object w:dxaOrig="6210" w:dyaOrig="3480" w14:anchorId="5A4B7262">
-          <v:shape id="_x0000_i1059" type="#_x0000_t75" style="width:310.5pt;height:174.5pt" o:ole="">
+        <w:rPr>
+          <w:position w:val="-168"/>
+        </w:rPr>
+        <w:object w:dxaOrig="6200" w:dyaOrig="3480" w14:anchorId="5A4B7262">
+          <v:shape id="_x0000_i1109" type="#_x0000_t75" style="width:310.05pt;height:174.4pt" o:ole="">
             <v:imagedata r:id="rId74" o:title=""/>
           </v:shape>
-          <o:OLEObject Type="Embed" ProgID="Equation.DSMT4" ShapeID="_x0000_i1059" DrawAspect="Content" ObjectID="_1796452697" r:id="rId75"/>
+          <o:OLEObject Type="Embed" ProgID="Equation.DSMT4" ShapeID="_x0000_i1109" DrawAspect="Content" ObjectID="_1796476395" r:id="rId75"/>
         </w:object>
       </w:r>
     </w:p>
@@ -1815,10 +1807,10 @@
       </w:pPr>
       <w:r>
         <w:object w:dxaOrig="6470" w:dyaOrig="5790" w14:anchorId="1B6FFB76">
-          <v:shape id="_x0000_i1060" type="#_x0000_t75" style="width:324pt;height:290pt" o:ole="">
+          <v:shape id="_x0000_i1060" type="#_x0000_t75" style="width:324.2pt;height:290.1pt" o:ole="">
             <v:imagedata r:id="rId76" o:title=""/>
           </v:shape>
-          <o:OLEObject Type="Embed" ProgID="Equation.DSMT4" ShapeID="_x0000_i1060" DrawAspect="Content" ObjectID="_1796452698" r:id="rId77"/>
+          <o:OLEObject Type="Embed" ProgID="Equation.DSMT4" ShapeID="_x0000_i1060" DrawAspect="Content" ObjectID="_1796476396" r:id="rId77"/>
         </w:object>
       </w:r>
     </w:p>
@@ -1830,11 +1822,14 @@
         <w:t>其中</w:t>
       </w:r>
       <w:r>
-        <w:object w:dxaOrig="300" w:dyaOrig="280" w14:anchorId="320E99E3">
-          <v:shape id="_x0000_i1061" type="#_x0000_t75" style="width:14.5pt;height:13.5pt" o:ole="">
+        <w:rPr>
+          <w:position w:val="-4"/>
+        </w:rPr>
+        <w:object w:dxaOrig="300" w:dyaOrig="260" w14:anchorId="320E99E3">
+          <v:shape id="_x0000_i1111" type="#_x0000_t75" style="width:14.55pt;height:12.5pt" o:ole="">
             <v:imagedata r:id="rId78" o:title=""/>
           </v:shape>
-          <o:OLEObject Type="Embed" ProgID="Equation.DSMT4" ShapeID="_x0000_i1061" DrawAspect="Content" ObjectID="_1796452699" r:id="rId79"/>
+          <o:OLEObject Type="Embed" ProgID="Equation.DSMT4" ShapeID="_x0000_i1111" DrawAspect="Content" ObjectID="_1796476397" r:id="rId79"/>
         </w:object>
       </w:r>
       <w:r>
@@ -1853,20 +1848,23 @@
           <w:position w:val="-14"/>
         </w:rPr>
         <w:object w:dxaOrig="3840" w:dyaOrig="400" w14:anchorId="75325FE5">
-          <v:shape id="_x0000_i1062" type="#_x0000_t75" style="width:192pt;height:19.5pt" o:ole="">
+          <v:shape id="_x0000_i1115" type="#_x0000_t75" style="width:191.85pt;height:19.55pt" o:ole="">
             <v:imagedata r:id="rId80" o:title=""/>
           </v:shape>
-          <o:OLEObject Type="Embed" ProgID="Equation.DSMT4" ShapeID="_x0000_i1062" DrawAspect="Content" ObjectID="_1796452700" r:id="rId81"/>
-        </w:object>
-      </w:r>
-    </w:p>
-    <w:p>
-      <w:r>
-        <w:object w:dxaOrig="440" w:dyaOrig="390" w14:anchorId="2895CA81">
-          <v:shape id="_x0000_i1063" type="#_x0000_t75" style="width:22pt;height:19pt" o:ole="">
+          <o:OLEObject Type="Embed" ProgID="Equation.DSMT4" ShapeID="_x0000_i1115" DrawAspect="Content" ObjectID="_1796476398" r:id="rId81"/>
+        </w:object>
+      </w:r>
+    </w:p>
+    <w:p>
+      <w:r>
+        <w:rPr>
+          <w:position w:val="-14"/>
+        </w:rPr>
+        <w:object w:dxaOrig="440" w:dyaOrig="380" w14:anchorId="2895CA81">
+          <v:shape id="_x0000_i1113" type="#_x0000_t75" style="width:22.05pt;height:18.3pt" o:ole="">
             <v:imagedata r:id="rId82" o:title=""/>
           </v:shape>
-          <o:OLEObject Type="Embed" ProgID="Equation.DSMT4" ShapeID="_x0000_i1063" DrawAspect="Content" ObjectID="_1796452701" r:id="rId83"/>
+          <o:OLEObject Type="Embed" ProgID="Equation.DSMT4" ShapeID="_x0000_i1113" DrawAspect="Content" ObjectID="_1796476399" r:id="rId83"/>
         </w:object>
       </w:r>
       <w:r>
@@ -1881,11 +1879,14 @@
         <w:jc w:val="center"/>
       </w:pPr>
       <w:r>
-        <w:object w:dxaOrig="1290" w:dyaOrig="660" w14:anchorId="15868983">
-          <v:shape id="_x0000_i1064" type="#_x0000_t75" style="width:64pt;height:33pt" o:ole="">
+        <w:rPr>
+          <w:position w:val="-28"/>
+        </w:rPr>
+        <w:object w:dxaOrig="1280" w:dyaOrig="680" w14:anchorId="15868983">
+          <v:shape id="_x0000_i1117" type="#_x0000_t75" style="width:63.7pt;height:34.15pt" o:ole="">
             <v:imagedata r:id="rId84" o:title=""/>
           </v:shape>
-          <o:OLEObject Type="Embed" ProgID="Equation.DSMT4" ShapeID="_x0000_i1064" DrawAspect="Content" ObjectID="_1796452702" r:id="rId85"/>
+          <o:OLEObject Type="Embed" ProgID="Equation.DSMT4" ShapeID="_x0000_i1117" DrawAspect="Content" ObjectID="_1796476400" r:id="rId85"/>
         </w:object>
       </w:r>
     </w:p>
@@ -1906,21 +1907,20 @@
           <w:position w:val="-14"/>
         </w:rPr>
         <w:object w:dxaOrig="3320" w:dyaOrig="440" w14:anchorId="6556277A">
-          <v:shape id="_x0000_i1065" type="#_x0000_t75" style="width:166pt;height:22pt" o:ole="">
+          <v:shape id="_x0000_i1065" type="#_x0000_t75" style="width:166.05pt;height:22.05pt" o:ole="">
             <v:imagedata r:id="rId86" o:title=""/>
           </v:shape>
-          <o:OLEObject Type="Embed" ProgID="Equation.DSMT4" ShapeID="_x0000_i1065" DrawAspect="Content" ObjectID="_1796452703" r:id="rId87"/>
-        </w:object>
-      </w:r>
-    </w:p>
-    <w:p/>
+          <o:OLEObject Type="Embed" ProgID="Equation.DSMT4" ShapeID="_x0000_i1065" DrawAspect="Content" ObjectID="_1796476401" r:id="rId87"/>
+        </w:object>
+      </w:r>
+    </w:p>
     <w:p>
       <w:r>
         <w:object w:dxaOrig="180" w:dyaOrig="280" w14:anchorId="353558B3">
-          <v:shape id="_x0000_i1066" type="#_x0000_t75" style="width:9pt;height:13.5pt" o:ole="">
+          <v:shape id="_x0000_i1066" type="#_x0000_t75" style="width:9.15pt;height:13.3pt" o:ole="">
             <v:imagedata r:id="rId88" o:title=""/>
           </v:shape>
-          <o:OLEObject Type="Embed" ProgID="Equation.DSMT4" ShapeID="_x0000_i1066" DrawAspect="Content" ObjectID="_1796452704" r:id="rId89"/>
+          <o:OLEObject Type="Embed" ProgID="Equation.DSMT4" ShapeID="_x0000_i1066" DrawAspect="Content" ObjectID="_1796476402" r:id="rId89"/>
         </w:object>
       </w:r>
       <w:r>
@@ -1940,10 +1940,10 @@
           <w:position w:val="-166"/>
         </w:rPr>
         <w:object w:dxaOrig="7300" w:dyaOrig="3440" w14:anchorId="5A989BA6">
-          <v:shape id="_x0000_i1067" type="#_x0000_t75" style="width:365pt;height:172pt" o:ole="">
+          <v:shape id="_x0000_i1067" type="#_x0000_t75" style="width:365pt;height:171.9pt" o:ole="">
             <v:imagedata r:id="rId90" o:title=""/>
           </v:shape>
-          <o:OLEObject Type="Embed" ProgID="Equation.DSMT4" ShapeID="_x0000_i1067" DrawAspect="Content" ObjectID="_1796452705" r:id="rId91"/>
+          <o:OLEObject Type="Embed" ProgID="Equation.DSMT4" ShapeID="_x0000_i1067" DrawAspect="Content" ObjectID="_1796476403" r:id="rId91"/>
         </w:object>
       </w:r>
       <w:r>
@@ -1960,6 +1960,12 @@
       <w:r>
         <w:rPr>
           <w:rFonts w:hint="eastAsia"/>
+        </w:rPr>
+        <w:t>等式</w:t>
+      </w:r>
+      <w:r>
+        <w:rPr>
+          <w:rFonts w:hint="eastAsia"/>
           <w:iCs/>
         </w:rPr>
         <w:t>左侧</w:t>
@@ -1977,19 +1983,63 @@
       </w:pPr>
       <w:r>
         <w:object w:dxaOrig="1320" w:dyaOrig="730" w14:anchorId="2B981A3B">
-          <v:shape id="_x0000_i1068" type="#_x0000_t75" style="width:66pt;height:36pt" o:ole="">
+          <v:shape id="_x0000_i1068" type="#_x0000_t75" style="width:66.15pt;height:35.8pt" o:ole="">
             <v:imagedata r:id="rId92" o:title=""/>
           </v:shape>
-          <o:OLEObject Type="Embed" ProgID="Equation.DSMT4" ShapeID="_x0000_i1068" DrawAspect="Content" ObjectID="_1796452706" r:id="rId93"/>
-        </w:object>
-      </w:r>
-    </w:p>
-    <w:p>
-      <w:r>
-        <w:rPr>
-          <w:rFonts w:hint="eastAsia"/>
-        </w:rPr>
-        <w:t>对于左侧第三项，将系统动能对广义坐标向量求偏导，得到</w:t>
+          <o:OLEObject Type="Embed" ProgID="Equation.DSMT4" ShapeID="_x0000_i1068" DrawAspect="Content" ObjectID="_1796476404" r:id="rId93"/>
+        </w:object>
+      </w:r>
+    </w:p>
+    <w:p>
+      <w:pPr>
+        <w:rPr>
+          <w:rFonts w:hint="eastAsia"/>
+        </w:rPr>
+      </w:pPr>
+      <w:r>
+        <w:rPr>
+          <w:rFonts w:hint="eastAsia"/>
+        </w:rPr>
+        <w:t>这是因为</w:t>
+      </w:r>
+      <w:r>
+        <w:rPr>
+          <w:rFonts w:hint="eastAsia"/>
+        </w:rPr>
+        <w:t>机器人系统的重力位能之和机器人的构型（广义坐标的值）有关，而和</w:t>
+      </w:r>
+      <w:r>
+        <w:rPr>
+          <w:rFonts w:hint="eastAsia"/>
+        </w:rPr>
+        <w:t>速度无关。</w:t>
+      </w:r>
+    </w:p>
+    <w:p>
+      <w:pPr>
+        <w:rPr>
+          <w:rFonts w:hint="eastAsia"/>
+        </w:rPr>
+      </w:pPr>
+    </w:p>
+    <w:p>
+      <w:r>
+        <w:rPr>
+          <w:rFonts w:hint="eastAsia"/>
+        </w:rPr>
+        <w:t>对于</w:t>
+      </w:r>
+      <w:r>
+        <w:rPr>
+          <w:rFonts w:hint="eastAsia"/>
+        </w:rPr>
+        <w:t>等式</w:t>
+      </w:r>
+      <w:r>
+        <w:rPr>
+          <w:rFonts w:hint="eastAsia"/>
+        </w:rPr>
+        <w:t>左侧第三项，将系统动能对广义坐标向量求偏导，得到</w:t>
       </w:r>
     </w:p>
     <w:p>
@@ -1997,14 +2047,18 @@
         <w:jc w:val="center"/>
       </w:pPr>
       <w:r>
-        <w:object w:dxaOrig="4440" w:dyaOrig="4840" w14:anchorId="053304A2">
-          <v:shape id="_x0000_i1069" type="#_x0000_t75" style="width:222pt;height:242pt" o:ole="">
+        <w:rPr>
+          <w:position w:val="-236"/>
+        </w:rPr>
+        <w:object w:dxaOrig="4420" w:dyaOrig="4840" w14:anchorId="053304A2">
+          <v:shape id="_x0000_i1150" type="#_x0000_t75" style="width:221pt;height:241.8pt" o:ole="">
             <v:imagedata r:id="rId94" o:title=""/>
           </v:shape>
-          <o:OLEObject Type="Embed" ProgID="Equation.DSMT4" ShapeID="_x0000_i1069" DrawAspect="Content" ObjectID="_1796452707" r:id="rId95"/>
-        </w:object>
-      </w:r>
-    </w:p>
+          <o:OLEObject Type="Embed" ProgID="Equation.DSMT4" ShapeID="_x0000_i1150" DrawAspect="Content" ObjectID="_1796476405" r:id="rId95"/>
+        </w:object>
+      </w:r>
+    </w:p>
+    <w:p/>
     <w:p>
       <w:r>
         <w:rPr>
@@ -2019,10 +2073,10 @@
       </w:pPr>
       <w:r>
         <w:object w:dxaOrig="2700" w:dyaOrig="730" w14:anchorId="11455B00">
-          <v:shape id="_x0000_i1070" type="#_x0000_t75" style="width:135pt;height:36pt" o:ole="">
+          <v:shape id="_x0000_i1070" type="#_x0000_t75" style="width:134.85pt;height:35.8pt" o:ole="">
             <v:imagedata r:id="rId96" o:title=""/>
           </v:shape>
-          <o:OLEObject Type="Embed" ProgID="Equation.DSMT4" ShapeID="_x0000_i1070" DrawAspect="Content" ObjectID="_1796452708" r:id="rId97"/>
+          <o:OLEObject Type="Embed" ProgID="Equation.DSMT4" ShapeID="_x0000_i1070" DrawAspect="Content" ObjectID="_1796476406" r:id="rId97"/>
         </w:object>
       </w:r>
     </w:p>
@@ -2040,13 +2094,14 @@
       </w:pPr>
       <w:r>
         <w:object w:dxaOrig="2420" w:dyaOrig="1550" w14:anchorId="2CC0BF8E">
-          <v:shape id="_x0000_i1071" type="#_x0000_t75" style="width:121pt;height:77.5pt" o:ole="">
+          <v:shape id="_x0000_i1071" type="#_x0000_t75" style="width:121.1pt;height:77.4pt" o:ole="">
             <v:imagedata r:id="rId98" o:title=""/>
           </v:shape>
-          <o:OLEObject Type="Embed" ProgID="Equation.DSMT4" ShapeID="_x0000_i1071" DrawAspect="Content" ObjectID="_1796452709" r:id="rId99"/>
-        </w:object>
-      </w:r>
-    </w:p>
+          <o:OLEObject Type="Embed" ProgID="Equation.DSMT4" ShapeID="_x0000_i1071" DrawAspect="Content" ObjectID="_1796476407" r:id="rId99"/>
+        </w:object>
+      </w:r>
+    </w:p>
+    <w:p/>
     <w:p>
       <w:r>
         <w:rPr>
@@ -2064,10 +2119,10 @@
           <w:position w:val="-10"/>
         </w:rPr>
         <w:object w:dxaOrig="1219" w:dyaOrig="360" w14:anchorId="79817908">
-          <v:shape id="_x0000_i1072" type="#_x0000_t75" style="width:61pt;height:18pt" o:ole="">
+          <v:shape id="_x0000_i1072" type="#_x0000_t75" style="width:61.2pt;height:17.9pt" o:ole="">
             <v:imagedata r:id="rId100" o:title=""/>
           </v:shape>
-          <o:OLEObject Type="Embed" ProgID="Equation.DSMT4" ShapeID="_x0000_i1072" DrawAspect="Content" ObjectID="_1796452710" r:id="rId101"/>
+          <o:OLEObject Type="Embed" ProgID="Equation.DSMT4" ShapeID="_x0000_i1072" DrawAspect="Content" ObjectID="_1796476408" r:id="rId101"/>
         </w:object>
       </w:r>
     </w:p>
@@ -2118,9 +2173,6 @@
     <w:p>
       <w:pPr>
         <w:jc w:val="center"/>
-        <w:rPr>
-          <w:rFonts w:hint="eastAsia"/>
-        </w:rPr>
       </w:pPr>
       <w:r>
         <w:rPr>
@@ -2194,10 +2246,10 @@
           <w:position w:val="-12"/>
         </w:rPr>
         <w:object w:dxaOrig="580" w:dyaOrig="360" w14:anchorId="600FF64B">
-          <v:shape id="_x0000_i1073" type="#_x0000_t75" style="width:29.5pt;height:18pt" o:ole="">
+          <v:shape id="_x0000_i1073" type="#_x0000_t75" style="width:29.55pt;height:17.9pt" o:ole="">
             <v:imagedata r:id="rId103" o:title=""/>
           </v:shape>
-          <o:OLEObject Type="Embed" ProgID="Equation.DSMT4" ShapeID="_x0000_i1073" DrawAspect="Content" ObjectID="_1796452711" r:id="rId104"/>
+          <o:OLEObject Type="Embed" ProgID="Equation.DSMT4" ShapeID="_x0000_i1073" DrawAspect="Content" ObjectID="_1796476409" r:id="rId104"/>
         </w:object>
       </w:r>
       <w:r>
@@ -2211,10 +2263,10 @@
           <w:position w:val="-14"/>
         </w:rPr>
         <w:object w:dxaOrig="859" w:dyaOrig="400" w14:anchorId="6E1A96C0">
-          <v:shape id="_x0000_i1074" type="#_x0000_t75" style="width:42.5pt;height:19.5pt" o:ole="">
+          <v:shape id="_x0000_i1074" type="#_x0000_t75" style="width:42.45pt;height:19.55pt" o:ole="">
             <v:imagedata r:id="rId105" o:title=""/>
           </v:shape>
-          <o:OLEObject Type="Embed" ProgID="Equation.DSMT4" ShapeID="_x0000_i1074" DrawAspect="Content" ObjectID="_1796452712" r:id="rId106"/>
+          <o:OLEObject Type="Embed" ProgID="Equation.DSMT4" ShapeID="_x0000_i1074" DrawAspect="Content" ObjectID="_1796476410" r:id="rId106"/>
         </w:object>
       </w:r>
       <w:r>
@@ -2282,10 +2334,10 @@
           <w:position w:val="-14"/>
         </w:rPr>
         <w:object w:dxaOrig="1420" w:dyaOrig="400" w14:anchorId="5F688CE9">
-          <v:shape id="_x0000_i1075" type="#_x0000_t75" style="width:71pt;height:19.5pt" o:ole="">
+          <v:shape id="_x0000_i1075" type="#_x0000_t75" style="width:71.15pt;height:19.55pt" o:ole="">
             <v:imagedata r:id="rId107" o:title=""/>
           </v:shape>
-          <o:OLEObject Type="Embed" ProgID="Equation.DSMT4" ShapeID="_x0000_i1075" DrawAspect="Content" ObjectID="_1796452713" r:id="rId108"/>
+          <o:OLEObject Type="Embed" ProgID="Equation.DSMT4" ShapeID="_x0000_i1075" DrawAspect="Content" ObjectID="_1796476411" r:id="rId108"/>
         </w:object>
       </w:r>
       <w:r>
@@ -2317,10 +2369,10 @@
           <w:position w:val="-14"/>
         </w:rPr>
         <w:object w:dxaOrig="960" w:dyaOrig="400" w14:anchorId="48F2C101">
-          <v:shape id="_x0000_i1076" type="#_x0000_t75" style="width:48pt;height:19.5pt" o:ole="">
+          <v:shape id="_x0000_i1076" type="#_x0000_t75" style="width:47.85pt;height:19.55pt" o:ole="">
             <v:imagedata r:id="rId109" o:title=""/>
           </v:shape>
-          <o:OLEObject Type="Embed" ProgID="Equation.DSMT4" ShapeID="_x0000_i1076" DrawAspect="Content" ObjectID="_1796452714" r:id="rId110"/>
+          <o:OLEObject Type="Embed" ProgID="Equation.DSMT4" ShapeID="_x0000_i1076" DrawAspect="Content" ObjectID="_1796476412" r:id="rId110"/>
         </w:object>
       </w:r>
       <w:r>
@@ -2347,13 +2399,13 @@
     <w:p>
       <w:r>
         <w:rPr>
-          <w:position w:val="-158"/>
-        </w:rPr>
-        <w:object w:dxaOrig="7920" w:dyaOrig="3100" w14:anchorId="6D6D35BF">
-          <v:shape id="_x0000_i1077" type="#_x0000_t75" style="width:396.5pt;height:155.5pt" o:ole="">
+          <w:position w:val="-130"/>
+        </w:rPr>
+        <w:object w:dxaOrig="8059" w:dyaOrig="2720" w14:anchorId="6D6D35BF">
+          <v:shape id="_x0000_i1131" type="#_x0000_t75" style="width:403.3pt;height:136.5pt" o:ole="">
             <v:imagedata r:id="rId111" o:title=""/>
           </v:shape>
-          <o:OLEObject Type="Embed" ProgID="Equation.DSMT4" ShapeID="_x0000_i1077" DrawAspect="Content" ObjectID="_1796452715" r:id="rId112"/>
+          <o:OLEObject Type="Embed" ProgID="Equation.DSMT4" ShapeID="_x0000_i1131" DrawAspect="Content" ObjectID="_1796476413" r:id="rId112"/>
         </w:object>
       </w:r>
     </w:p>
@@ -2370,10 +2422,10 @@
           <w:position w:val="-12"/>
         </w:rPr>
         <w:object w:dxaOrig="480" w:dyaOrig="360" w14:anchorId="6EE94B94">
-          <v:shape id="_x0000_i1078" type="#_x0000_t75" style="width:24pt;height:18pt" o:ole="">
+          <v:shape id="_x0000_i1078" type="#_x0000_t75" style="width:24.15pt;height:17.9pt" o:ole="">
             <v:imagedata r:id="rId113" o:title=""/>
           </v:shape>
-          <o:OLEObject Type="Embed" ProgID="Equation.DSMT4" ShapeID="_x0000_i1078" DrawAspect="Content" ObjectID="_1796452716" r:id="rId114"/>
+          <o:OLEObject Type="Embed" ProgID="Equation.DSMT4" ShapeID="_x0000_i1078" DrawAspect="Content" ObjectID="_1796476414" r:id="rId114"/>
         </w:object>
       </w:r>
       <w:r>
@@ -2385,13 +2437,13 @@
       <w:r>
         <w:rPr>
           <w:rFonts w:hint="eastAsia"/>
-          <w:position w:val="-12"/>
-        </w:rPr>
-        <w:object w:dxaOrig="380" w:dyaOrig="360" w14:anchorId="39C34DFC">
-          <v:shape id="_x0000_i1079" type="#_x0000_t75" style="width:19pt;height:18pt" o:ole="">
+          <w:position w:val="-8"/>
+        </w:rPr>
+        <w:object w:dxaOrig="480" w:dyaOrig="320" w14:anchorId="39C34DFC">
+          <v:shape id="_x0000_i1133" type="#_x0000_t75" style="width:24.15pt;height:15.8pt" o:ole="">
             <v:imagedata r:id="rId115" o:title=""/>
           </v:shape>
-          <o:OLEObject Type="Embed" ProgID="Equation.DSMT4" ShapeID="_x0000_i1079" DrawAspect="Content" ObjectID="_1796452717" r:id="rId116"/>
+          <o:OLEObject Type="Embed" ProgID="Equation.DSMT4" ShapeID="_x0000_i1133" DrawAspect="Content" ObjectID="_1796476415" r:id="rId116"/>
         </w:object>
       </w:r>
       <w:r>
@@ -2403,13 +2455,13 @@
       <w:r>
         <w:rPr>
           <w:rFonts w:hint="eastAsia"/>
-          <w:position w:val="-12"/>
-        </w:rPr>
-        <w:object w:dxaOrig="400" w:dyaOrig="360" w14:anchorId="1E12ADE5">
-          <v:shape id="_x0000_i1080" type="#_x0000_t75" style="width:19.5pt;height:18pt" o:ole="">
+          <w:position w:val="-8"/>
+        </w:rPr>
+        <w:object w:dxaOrig="480" w:dyaOrig="320" w14:anchorId="1E12ADE5">
+          <v:shape id="_x0000_i1135" type="#_x0000_t75" style="width:23.3pt;height:15.8pt" o:ole="">
             <v:imagedata r:id="rId117" o:title=""/>
           </v:shape>
-          <o:OLEObject Type="Embed" ProgID="Equation.DSMT4" ShapeID="_x0000_i1080" DrawAspect="Content" ObjectID="_1796452718" r:id="rId118"/>
+          <o:OLEObject Type="Embed" ProgID="Equation.DSMT4" ShapeID="_x0000_i1135" DrawAspect="Content" ObjectID="_1796476416" r:id="rId118"/>
         </w:object>
       </w:r>
       <w:r>
@@ -2428,11 +2480,11 @@
           <w:rFonts w:hint="eastAsia"/>
           <w:position w:val="-102"/>
         </w:rPr>
-        <w:object w:dxaOrig="5860" w:dyaOrig="2160" w14:anchorId="4C17B1F3">
-          <v:shape id="_x0000_i1081" type="#_x0000_t75" style="width:293pt;height:108pt" o:ole="">
+        <w:object w:dxaOrig="5940" w:dyaOrig="2160" w14:anchorId="4C17B1F3">
+          <v:shape id="_x0000_i1137" type="#_x0000_t75" style="width:297.15pt;height:108.2pt" o:ole="">
             <v:imagedata r:id="rId119" o:title=""/>
           </v:shape>
-          <o:OLEObject Type="Embed" ProgID="Equation.DSMT4" ShapeID="_x0000_i1081" DrawAspect="Content" ObjectID="_1796452719" r:id="rId120"/>
+          <o:OLEObject Type="Embed" ProgID="Equation.DSMT4" ShapeID="_x0000_i1137" DrawAspect="Content" ObjectID="_1796476417" r:id="rId120"/>
         </w:object>
       </w:r>
     </w:p>
@@ -2446,13 +2498,13 @@
       <w:r>
         <w:rPr>
           <w:rFonts w:hint="eastAsia"/>
-          <w:position w:val="-12"/>
-        </w:rPr>
-        <w:object w:dxaOrig="380" w:dyaOrig="360" w14:anchorId="6C1F9B9A">
-          <v:shape id="_x0000_i1082" type="#_x0000_t75" style="width:19pt;height:18pt" o:ole="">
+          <w:position w:val="-4"/>
+        </w:rPr>
+        <w:object w:dxaOrig="480" w:dyaOrig="300" w14:anchorId="6C1F9B9A">
+          <v:shape id="_x0000_i1139" type="#_x0000_t75" style="width:24.15pt;height:15pt" o:ole="">
             <v:imagedata r:id="rId121" o:title=""/>
           </v:shape>
-          <o:OLEObject Type="Embed" ProgID="Equation.DSMT4" ShapeID="_x0000_i1082" DrawAspect="Content" ObjectID="_1796452720" r:id="rId122"/>
+          <o:OLEObject Type="Embed" ProgID="Equation.DSMT4" ShapeID="_x0000_i1139" DrawAspect="Content" ObjectID="_1796476418" r:id="rId122"/>
         </w:object>
       </w:r>
       <w:r>
@@ -2464,13 +2516,13 @@
       <w:r>
         <w:rPr>
           <w:rFonts w:hint="eastAsia"/>
-          <w:position w:val="-12"/>
-        </w:rPr>
-        <w:object w:dxaOrig="400" w:dyaOrig="360" w14:anchorId="1B3AD01E">
-          <v:shape id="_x0000_i1083" type="#_x0000_t75" style="width:19.5pt;height:18pt" o:ole="">
+          <w:position w:val="-10"/>
+        </w:rPr>
+        <w:object w:dxaOrig="480" w:dyaOrig="360" w14:anchorId="1B3AD01E">
+          <v:shape id="_x0000_i1141" type="#_x0000_t75" style="width:23.3pt;height:17.9pt" o:ole="">
             <v:imagedata r:id="rId123" o:title=""/>
           </v:shape>
-          <o:OLEObject Type="Embed" ProgID="Equation.DSMT4" ShapeID="_x0000_i1083" DrawAspect="Content" ObjectID="_1796452721" r:id="rId124"/>
+          <o:OLEObject Type="Embed" ProgID="Equation.DSMT4" ShapeID="_x0000_i1141" DrawAspect="Content" ObjectID="_1796476419" r:id="rId124"/>
         </w:object>
       </w:r>
       <w:r>
@@ -2485,10 +2537,10 @@
           <w:position w:val="-14"/>
         </w:rPr>
         <w:object w:dxaOrig="1020" w:dyaOrig="400" w14:anchorId="3C370A1F">
-          <v:shape id="_x0000_i1084" type="#_x0000_t75" style="width:51pt;height:19.5pt" o:ole="">
+          <v:shape id="_x0000_i1084" type="#_x0000_t75" style="width:51.2pt;height:19.55pt" o:ole="">
             <v:imagedata r:id="rId125" o:title=""/>
           </v:shape>
-          <o:OLEObject Type="Embed" ProgID="Equation.DSMT4" ShapeID="_x0000_i1084" DrawAspect="Content" ObjectID="_1796452722" r:id="rId126"/>
+          <o:OLEObject Type="Embed" ProgID="Equation.DSMT4" ShapeID="_x0000_i1084" DrawAspect="Content" ObjectID="_1796476420" r:id="rId126"/>
         </w:object>
       </w:r>
       <w:r>
@@ -2516,57 +2568,14 @@
       </w:pPr>
       <w:r>
         <w:rPr>
-          <w:noProof/>
-        </w:rPr>
-        <w:lastRenderedPageBreak/>
-        <w:drawing>
-          <wp:inline distT="0" distB="0" distL="0" distR="0" wp14:anchorId="6B8D4E87" wp14:editId="6DC49801">
-            <wp:extent cx="1905000" cy="552450"/>
-            <wp:effectExtent l="0" t="0" r="0" b="0"/>
-            <wp:docPr id="587764475" name="图片 2"/>
-            <wp:cNvGraphicFramePr>
-              <a:graphicFrameLocks xmlns:a="http://schemas.openxmlformats.org/drawingml/2006/main" noChangeAspect="1"/>
-            </wp:cNvGraphicFramePr>
-            <a:graphic xmlns:a="http://schemas.openxmlformats.org/drawingml/2006/main">
-              <a:graphicData uri="http://schemas.openxmlformats.org/drawingml/2006/picture">
-                <pic:pic xmlns:pic="http://schemas.openxmlformats.org/drawingml/2006/picture">
-                  <pic:nvPicPr>
-                    <pic:cNvPr id="0" name="Picture 394"/>
-                    <pic:cNvPicPr>
-                      <a:picLocks noChangeAspect="1" noChangeArrowheads="1"/>
-                    </pic:cNvPicPr>
-                  </pic:nvPicPr>
-                  <pic:blipFill>
-                    <a:blip r:embed="rId127" cstate="print">
-                      <a:extLst>
-                        <a:ext uri="{28A0092B-C50C-407E-A947-70E740481C1C}">
-                          <a14:useLocalDpi xmlns:a14="http://schemas.microsoft.com/office/drawing/2010/main" val="0"/>
-                        </a:ext>
-                      </a:extLst>
-                    </a:blip>
-                    <a:srcRect/>
-                    <a:stretch>
-                      <a:fillRect/>
-                    </a:stretch>
-                  </pic:blipFill>
-                  <pic:spPr bwMode="auto">
-                    <a:xfrm>
-                      <a:off x="0" y="0"/>
-                      <a:ext cx="1905000" cy="552450"/>
-                    </a:xfrm>
-                    <a:prstGeom prst="rect">
-                      <a:avLst/>
-                    </a:prstGeom>
-                    <a:noFill/>
-                    <a:ln>
-                      <a:noFill/>
-                    </a:ln>
-                  </pic:spPr>
-                </pic:pic>
-              </a:graphicData>
-            </a:graphic>
-          </wp:inline>
-        </w:drawing>
+          <w:position w:val="-40"/>
+        </w:rPr>
+        <w:object w:dxaOrig="2940" w:dyaOrig="900" w14:anchorId="1FC75FBE">
+          <v:shape id="_x0000_i1145" type="#_x0000_t75" style="width:146.9pt;height:44.95pt" o:ole="">
+            <v:imagedata r:id="rId127" o:title=""/>
+          </v:shape>
+          <o:OLEObject Type="Embed" ProgID="Equation.DSMT4" ShapeID="_x0000_i1145" DrawAspect="Content" ObjectID="_1796476421" r:id="rId128"/>
+        </w:object>
       </w:r>
     </w:p>
     <w:p>
@@ -2594,11 +2603,11 @@
           <w:position w:val="-12"/>
           <w:sz w:val="24"/>
         </w:rPr>
-        <w:object w:dxaOrig="1880" w:dyaOrig="380" w14:anchorId="5179BA43">
-          <v:shape id="_x0000_i1085" type="#_x0000_t75" style="width:94pt;height:19pt" o:ole="">
-            <v:imagedata r:id="rId128" o:title=""/>
-          </v:shape>
-          <o:OLEObject Type="Embed" ProgID="Equation.DSMT4" ShapeID="_x0000_i1085" DrawAspect="Content" ObjectID="_1796452723" r:id="rId129"/>
+        <w:object w:dxaOrig="2060" w:dyaOrig="380" w14:anchorId="5179BA43">
+          <v:shape id="_x0000_i1129" type="#_x0000_t75" style="width:102.8pt;height:19.15pt" o:ole="">
+            <v:imagedata r:id="rId129" o:title=""/>
+          </v:shape>
+          <o:OLEObject Type="Embed" ProgID="Equation.DSMT4" ShapeID="_x0000_i1129" DrawAspect="Content" ObjectID="_1796476422" r:id="rId130"/>
         </w:object>
       </w:r>
     </w:p>
@@ -2614,7 +2623,81 @@
         <w:rPr>
           <w:rFonts w:hint="eastAsia"/>
         </w:rPr>
-        <w:t>我们逐项求出了系统的动力学方程，其形式为</w:t>
+        <w:t>我们求出了</w:t>
+      </w:r>
+      <w:r>
+        <w:rPr>
+          <w:rFonts w:hint="eastAsia"/>
+        </w:rPr>
+        <w:t>双足机器人</w:t>
+      </w:r>
+      <w:r>
+        <w:rPr>
+          <w:rFonts w:hint="eastAsia"/>
+        </w:rPr>
+        <w:t>系统的动力学方程</w:t>
+      </w:r>
+      <w:r>
+        <w:rPr>
+          <w:rFonts w:hint="eastAsia"/>
+        </w:rPr>
+        <w:t>各项的结果。将这些结果去全部代入</w:t>
+      </w:r>
+      <w:r>
+        <w:rPr>
+          <w:position w:val="-30"/>
+        </w:rPr>
+        <w:object w:dxaOrig="3440" w:dyaOrig="720" w14:anchorId="6F7DFB12">
+          <v:shape id="_x0000_i1146" type="#_x0000_t75" style="width:172.7pt;height:36.2pt" o:ole="">
+            <v:imagedata r:id="rId41" o:title=""/>
+          </v:shape>
+          <o:OLEObject Type="Embed" ProgID="Equation.DSMT4" ShapeID="_x0000_i1146" DrawAspect="Content" ObjectID="_1796476423" r:id="rId131"/>
+        </w:object>
+      </w:r>
+      <w:r>
+        <w:rPr>
+          <w:rFonts w:hint="eastAsia"/>
+        </w:rPr>
+        <w:t>，得到：</w:t>
+      </w:r>
+    </w:p>
+    <w:p>
+      <w:r>
+        <w:rPr>
+          <w:position w:val="-18"/>
+        </w:rPr>
+        <w:object w:dxaOrig="8640" w:dyaOrig="480" w14:anchorId="2B5CF537">
+          <v:shape id="_x0000_i1147" type="#_x0000_t75" style="width:415.35pt;height:22.9pt" o:ole="">
+            <v:imagedata r:id="rId132" o:title=""/>
+          </v:shape>
+          <o:OLEObject Type="Embed" ProgID="Equation.DSMT4" ShapeID="_x0000_i1147" DrawAspect="Content" ObjectID="_1796476424" r:id="rId133"/>
+        </w:object>
+      </w:r>
+    </w:p>
+    <w:p>
+      <w:r>
+        <w:rPr>
+          <w:rFonts w:hint="eastAsia"/>
+        </w:rPr>
+        <w:t>化简合并后，</w:t>
+      </w:r>
+      <w:r>
+        <w:rPr>
+          <w:rFonts w:hint="eastAsia"/>
+        </w:rPr>
+        <w:t>形式</w:t>
+      </w:r>
+      <w:r>
+        <w:rPr>
+          <w:rFonts w:hint="eastAsia"/>
+        </w:rPr>
+        <w:t>可写</w:t>
+      </w:r>
+      <w:r>
+        <w:rPr>
+          <w:rFonts w:hint="eastAsia"/>
+        </w:rPr>
+        <w:t>为</w:t>
       </w:r>
     </w:p>
     <w:p>
@@ -2629,10 +2712,10 @@
           <w:sz w:val="24"/>
         </w:rPr>
         <w:object w:dxaOrig="3080" w:dyaOrig="400" w14:anchorId="79CC9B15">
-          <v:shape id="_x0000_i1086" type="#_x0000_t75" style="width:154pt;height:19.5pt" o:ole="">
-            <v:imagedata r:id="rId130" o:title=""/>
-          </v:shape>
-          <o:OLEObject Type="Embed" ProgID="Equation.DSMT4" ShapeID="_x0000_i1086" DrawAspect="Content" ObjectID="_1796452724" r:id="rId131"/>
+          <v:shape id="_x0000_i1086" type="#_x0000_t75" style="width:154pt;height:19.55pt" o:ole="">
+            <v:imagedata r:id="rId134" o:title=""/>
+          </v:shape>
+          <o:OLEObject Type="Embed" ProgID="Equation.DSMT4" ShapeID="_x0000_i1086" DrawAspect="Content" ObjectID="_1796476425" r:id="rId135"/>
         </w:object>
       </w:r>
     </w:p>
@@ -2648,10 +2731,10 @@
           <w:position w:val="-14"/>
         </w:rPr>
         <w:object w:dxaOrig="1219" w:dyaOrig="400" w14:anchorId="7200B318">
-          <v:shape id="_x0000_i1087" type="#_x0000_t75" style="width:61pt;height:19.5pt" o:ole="">
-            <v:imagedata r:id="rId132" o:title=""/>
-          </v:shape>
-          <o:OLEObject Type="Embed" ProgID="Equation.DSMT4" ShapeID="_x0000_i1087" DrawAspect="Content" ObjectID="_1796452725" r:id="rId133"/>
+          <v:shape id="_x0000_i1087" type="#_x0000_t75" style="width:61.2pt;height:19.55pt" o:ole="">
+            <v:imagedata r:id="rId136" o:title=""/>
+          </v:shape>
+          <o:OLEObject Type="Embed" ProgID="Equation.DSMT4" ShapeID="_x0000_i1087" DrawAspect="Content" ObjectID="_1796476426" r:id="rId137"/>
         </w:object>
       </w:r>
       <w:r>
@@ -2665,10 +2748,10 @@
           <w:position w:val="-14"/>
         </w:rPr>
         <w:object w:dxaOrig="1420" w:dyaOrig="400" w14:anchorId="1FE38D44">
-          <v:shape id="_x0000_i1088" type="#_x0000_t75" style="width:71pt;height:19.5pt" o:ole="">
-            <v:imagedata r:id="rId134" o:title=""/>
-          </v:shape>
-          <o:OLEObject Type="Embed" ProgID="Equation.DSMT4" ShapeID="_x0000_i1088" DrawAspect="Content" ObjectID="_1796452726" r:id="rId135"/>
+          <v:shape id="_x0000_i1088" type="#_x0000_t75" style="width:71.15pt;height:19.55pt" o:ole="">
+            <v:imagedata r:id="rId138" o:title=""/>
+          </v:shape>
+          <o:OLEObject Type="Embed" ProgID="Equation.DSMT4" ShapeID="_x0000_i1088" DrawAspect="Content" ObjectID="_1796476427" r:id="rId139"/>
         </w:object>
       </w:r>
       <w:r>
@@ -2696,10 +2779,10 @@
           <w:position w:val="-14"/>
         </w:rPr>
         <w:object w:dxaOrig="1219" w:dyaOrig="400" w14:anchorId="77AF32C1">
-          <v:shape id="_x0000_i1089" type="#_x0000_t75" style="width:61pt;height:19.5pt" o:ole="">
-            <v:imagedata r:id="rId136" o:title=""/>
-          </v:shape>
-          <o:OLEObject Type="Embed" ProgID="Equation.DSMT4" ShapeID="_x0000_i1089" DrawAspect="Content" ObjectID="_1796452727" r:id="rId137"/>
+          <v:shape id="_x0000_i1089" type="#_x0000_t75" style="width:61.2pt;height:19.55pt" o:ole="">
+            <v:imagedata r:id="rId140" o:title=""/>
+          </v:shape>
+          <o:OLEObject Type="Embed" ProgID="Equation.DSMT4" ShapeID="_x0000_i1089" DrawAspect="Content" ObjectID="_1796476428" r:id="rId141"/>
         </w:object>
       </w:r>
       <w:r>
@@ -2718,10 +2801,10 @@
           <w:position w:val="-54"/>
         </w:rPr>
         <w:object w:dxaOrig="2260" w:dyaOrig="1219" w14:anchorId="173B1A24">
-          <v:shape id="_x0000_i1090" type="#_x0000_t75" style="width:113pt;height:61pt" o:ole="">
-            <v:imagedata r:id="rId138" o:title=""/>
-          </v:shape>
-          <o:OLEObject Type="Embed" ProgID="Equation.DSMT4" ShapeID="_x0000_i1090" DrawAspect="Content" ObjectID="_1796452728" r:id="rId139"/>
+          <v:shape id="_x0000_i1090" type="#_x0000_t75" style="width:113.2pt;height:61.2pt" o:ole="">
+            <v:imagedata r:id="rId142" o:title=""/>
+          </v:shape>
+          <o:OLEObject Type="Embed" ProgID="Equation.DSMT4" ShapeID="_x0000_i1090" DrawAspect="Content" ObjectID="_1796476429" r:id="rId143"/>
         </w:object>
       </w:r>
     </w:p>
@@ -2775,10 +2858,10 @@
           <w:position w:val="-12"/>
         </w:rPr>
         <w:object w:dxaOrig="460" w:dyaOrig="360" w14:anchorId="21610793">
-          <v:shape id="_x0000_i1091" type="#_x0000_t75" style="width:23pt;height:18pt" o:ole="">
-            <v:imagedata r:id="rId140" o:title=""/>
-          </v:shape>
-          <o:OLEObject Type="Embed" ProgID="Equation.DSMT4" ShapeID="_x0000_i1091" DrawAspect="Content" ObjectID="_1796452729" r:id="rId141"/>
+          <v:shape id="_x0000_i1091" type="#_x0000_t75" style="width:22.9pt;height:17.9pt" o:ole="">
+            <v:imagedata r:id="rId144" o:title=""/>
+          </v:shape>
+          <o:OLEObject Type="Embed" ProgID="Equation.DSMT4" ShapeID="_x0000_i1091" DrawAspect="Content" ObjectID="_1796476430" r:id="rId145"/>
         </w:object>
       </w:r>
       <w:r>
@@ -2796,6 +2879,12 @@
         </w:rPr>
         <w:t>模型描述</w:t>
       </w:r>
+      <w:r>
+        <w:rPr>
+          <w:rFonts w:hint="eastAsia"/>
+        </w:rPr>
+        <w:t>：</w:t>
+      </w:r>
     </w:p>
     <w:p>
       <w:pPr>
@@ -2806,10 +2895,10 @@
           <w:position w:val="-16"/>
         </w:rPr>
         <w:object w:dxaOrig="2400" w:dyaOrig="440" w14:anchorId="226C52B2">
-          <v:shape id="_x0000_i1092" type="#_x0000_t75" style="width:120pt;height:22pt" o:ole="">
-            <v:imagedata r:id="rId142" o:title=""/>
-          </v:shape>
-          <o:OLEObject Type="Embed" ProgID="Equation.DSMT4" ShapeID="_x0000_i1092" DrawAspect="Content" ObjectID="_1796452730" r:id="rId143"/>
+          <v:shape id="_x0000_i1092" type="#_x0000_t75" style="width:119.85pt;height:22.05pt" o:ole="">
+            <v:imagedata r:id="rId146" o:title=""/>
+          </v:shape>
+          <o:OLEObject Type="Embed" ProgID="Equation.DSMT4" ShapeID="_x0000_i1092" DrawAspect="Content" ObjectID="_1796476431" r:id="rId147"/>
         </w:object>
       </w:r>
     </w:p>
@@ -2825,10 +2914,10 @@
           <w:position w:val="-6"/>
         </w:rPr>
         <w:object w:dxaOrig="200" w:dyaOrig="279" w14:anchorId="30AD3B4D">
-          <v:shape id="_x0000_i1093" type="#_x0000_t75" style="width:10pt;height:14pt" o:ole="">
-            <v:imagedata r:id="rId144" o:title=""/>
-          </v:shape>
-          <o:OLEObject Type="Embed" ProgID="Equation.DSMT4" ShapeID="_x0000_i1093" DrawAspect="Content" ObjectID="_1796452731" r:id="rId145"/>
+          <v:shape id="_x0000_i1093" type="#_x0000_t75" style="width:10pt;height:14.15pt" o:ole="">
+            <v:imagedata r:id="rId148" o:title=""/>
+          </v:shape>
+          <o:OLEObject Type="Embed" ProgID="Equation.DSMT4" ShapeID="_x0000_i1093" DrawAspect="Content" ObjectID="_1796476432" r:id="rId149"/>
         </w:object>
       </w:r>
       <w:r>
@@ -2842,10 +2931,10 @@
           <w:position w:val="-6"/>
         </w:rPr>
         <w:object w:dxaOrig="180" w:dyaOrig="220" w14:anchorId="00C8BB23">
-          <v:shape id="_x0000_i1094" type="#_x0000_t75" style="width:9pt;height:11.5pt" o:ole="">
-            <v:imagedata r:id="rId146" o:title=""/>
-          </v:shape>
-          <o:OLEObject Type="Embed" ProgID="Equation.DSMT4" ShapeID="_x0000_i1094" DrawAspect="Content" ObjectID="_1796452732" r:id="rId147"/>
+          <v:shape id="_x0000_i1094" type="#_x0000_t75" style="width:9.15pt;height:11.65pt" o:ole="">
+            <v:imagedata r:id="rId150" o:title=""/>
+          </v:shape>
+          <o:OLEObject Type="Embed" ProgID="Equation.DSMT4" ShapeID="_x0000_i1094" DrawAspect="Content" ObjectID="_1796476433" r:id="rId151"/>
         </w:object>
       </w:r>
       <w:r>
@@ -2859,10 +2948,10 @@
           <w:position w:val="-10"/>
         </w:rPr>
         <w:object w:dxaOrig="279" w:dyaOrig="340" w14:anchorId="2FBFF01A">
-          <v:shape id="_x0000_i1095" type="#_x0000_t75" style="width:14pt;height:17pt" o:ole="">
-            <v:imagedata r:id="rId148" o:title=""/>
-          </v:shape>
-          <o:OLEObject Type="Embed" ProgID="Equation.DSMT4" ShapeID="_x0000_i1095" DrawAspect="Content" ObjectID="_1796452733" r:id="rId149"/>
+          <v:shape id="_x0000_i1095" type="#_x0000_t75" style="width:14.15pt;height:17.05pt" o:ole="">
+            <v:imagedata r:id="rId152" o:title=""/>
+          </v:shape>
+          <o:OLEObject Type="Embed" ProgID="Equation.DSMT4" ShapeID="_x0000_i1095" DrawAspect="Content" ObjectID="_1796476434" r:id="rId153"/>
         </w:object>
       </w:r>
       <w:r>
@@ -2888,10 +2977,10 @@
           <w:position w:val="-14"/>
         </w:rPr>
         <w:object w:dxaOrig="859" w:dyaOrig="400" w14:anchorId="2516057B">
-          <v:shape id="_x0000_i1096" type="#_x0000_t75" style="width:42.5pt;height:19.5pt" o:ole="">
+          <v:shape id="_x0000_i1096" type="#_x0000_t75" style="width:42.45pt;height:19.55pt" o:ole="">
             <v:imagedata r:id="rId105" o:title=""/>
           </v:shape>
-          <o:OLEObject Type="Embed" ProgID="Equation.DSMT4" ShapeID="_x0000_i1096" DrawAspect="Content" ObjectID="_1796452734" r:id="rId150"/>
+          <o:OLEObject Type="Embed" ProgID="Equation.DSMT4" ShapeID="_x0000_i1096" DrawAspect="Content" ObjectID="_1796476435" r:id="rId154"/>
         </w:object>
       </w:r>
       <w:r>
@@ -3005,10 +3094,10 @@
           <w:position w:val="-12"/>
         </w:rPr>
         <w:object w:dxaOrig="440" w:dyaOrig="360" w14:anchorId="716AECBC">
-          <v:shape id="_x0000_i1097" type="#_x0000_t75" style="width:22pt;height:18pt" o:ole="">
-            <v:imagedata r:id="rId151" o:title=""/>
-          </v:shape>
-          <o:OLEObject Type="Embed" ProgID="Equation.DSMT4" ShapeID="_x0000_i1097" DrawAspect="Content" ObjectID="_1796452735" r:id="rId152"/>
+          <v:shape id="_x0000_i1097" type="#_x0000_t75" style="width:22.05pt;height:17.9pt" o:ole="">
+            <v:imagedata r:id="rId155" o:title=""/>
+          </v:shape>
+          <o:OLEObject Type="Embed" ProgID="Equation.DSMT4" ShapeID="_x0000_i1097" DrawAspect="Content" ObjectID="_1796476436" r:id="rId156"/>
         </w:object>
       </w:r>
       <w:r>
@@ -3024,10 +3113,10 @@
       </w:pPr>
       <w:r>
         <w:object w:dxaOrig="4990" w:dyaOrig="870" w14:anchorId="2E08E517">
-          <v:shape id="_x0000_i1098" type="#_x0000_t75" style="width:249.5pt;height:43.5pt" o:ole="">
-            <v:imagedata r:id="rId153" o:title=""/>
-          </v:shape>
-          <o:OLEObject Type="Embed" ProgID="Equation.DSMT4" ShapeID="_x0000_i1098" DrawAspect="Content" ObjectID="_1796452736" r:id="rId154"/>
+          <v:shape id="_x0000_i1098" type="#_x0000_t75" style="width:249.3pt;height:43.7pt" o:ole="">
+            <v:imagedata r:id="rId157" o:title=""/>
+          </v:shape>
+          <o:OLEObject Type="Embed" ProgID="Equation.DSMT4" ShapeID="_x0000_i1098" DrawAspect="Content" ObjectID="_1796476437" r:id="rId158"/>
         </w:object>
       </w:r>
     </w:p>
@@ -3043,10 +3132,10 @@
           <w:position w:val="-10"/>
         </w:rPr>
         <w:object w:dxaOrig="279" w:dyaOrig="340" w14:anchorId="26497E18">
-          <v:shape id="_x0000_i1099" type="#_x0000_t75" style="width:14pt;height:17pt" o:ole="">
-            <v:imagedata r:id="rId155" o:title=""/>
-          </v:shape>
-          <o:OLEObject Type="Embed" ProgID="Equation.DSMT4" ShapeID="_x0000_i1099" DrawAspect="Content" ObjectID="_1796452737" r:id="rId156"/>
+          <v:shape id="_x0000_i1099" type="#_x0000_t75" style="width:14.15pt;height:17.05pt" o:ole="">
+            <v:imagedata r:id="rId159" o:title=""/>
+          </v:shape>
+          <o:OLEObject Type="Embed" ProgID="Equation.DSMT4" ShapeID="_x0000_i1099" DrawAspect="Content" ObjectID="_1796476438" r:id="rId160"/>
         </w:object>
       </w:r>
       <w:r>
@@ -3060,10 +3149,10 @@
           <w:position w:val="-10"/>
         </w:rPr>
         <w:object w:dxaOrig="320" w:dyaOrig="340" w14:anchorId="6C773748">
-          <v:shape id="_x0000_i1100" type="#_x0000_t75" style="width:15.5pt;height:17pt" o:ole="">
-            <v:imagedata r:id="rId157" o:title=""/>
-          </v:shape>
-          <o:OLEObject Type="Embed" ProgID="Equation.DSMT4" ShapeID="_x0000_i1100" DrawAspect="Content" ObjectID="_1796452738" r:id="rId158"/>
+          <v:shape id="_x0000_i1100" type="#_x0000_t75" style="width:15.4pt;height:17.05pt" o:ole="">
+            <v:imagedata r:id="rId161" o:title=""/>
+          </v:shape>
+          <o:OLEObject Type="Embed" ProgID="Equation.DSMT4" ShapeID="_x0000_i1100" DrawAspect="Content" ObjectID="_1796476439" r:id="rId162"/>
         </w:object>
       </w:r>
       <w:r>
@@ -3077,10 +3166,10 @@
           <w:position w:val="-10"/>
         </w:rPr>
         <w:object w:dxaOrig="300" w:dyaOrig="340" w14:anchorId="3490B9D2">
-          <v:shape id="_x0000_i1101" type="#_x0000_t75" style="width:15pt;height:17pt" o:ole="">
-            <v:imagedata r:id="rId159" o:title=""/>
-          </v:shape>
-          <o:OLEObject Type="Embed" ProgID="Equation.DSMT4" ShapeID="_x0000_i1101" DrawAspect="Content" ObjectID="_1796452739" r:id="rId160"/>
+          <v:shape id="_x0000_i1101" type="#_x0000_t75" style="width:15pt;height:17.05pt" o:ole="">
+            <v:imagedata r:id="rId163" o:title=""/>
+          </v:shape>
+          <o:OLEObject Type="Embed" ProgID="Equation.DSMT4" ShapeID="_x0000_i1101" DrawAspect="Content" ObjectID="_1796476440" r:id="rId164"/>
         </w:object>
       </w:r>
       <w:r>
@@ -3094,10 +3183,10 @@
           <w:position w:val="-8"/>
         </w:rPr>
         <w:object w:dxaOrig="240" w:dyaOrig="320" w14:anchorId="2F358016">
-          <v:shape id="_x0000_i1102" type="#_x0000_t75" style="width:12pt;height:15.5pt" o:ole="">
-            <v:imagedata r:id="rId161" o:title=""/>
-          </v:shape>
-          <o:OLEObject Type="Embed" ProgID="Equation.DSMT4" ShapeID="_x0000_i1102" DrawAspect="Content" ObjectID="_1796452740" r:id="rId162"/>
+          <v:shape id="_x0000_i1102" type="#_x0000_t75" style="width:12.05pt;height:15.4pt" o:ole="">
+            <v:imagedata r:id="rId165" o:title=""/>
+          </v:shape>
+          <o:OLEObject Type="Embed" ProgID="Equation.DSMT4" ShapeID="_x0000_i1102" DrawAspect="Content" ObjectID="_1796476441" r:id="rId166"/>
         </w:object>
       </w:r>
       <w:r>
@@ -3111,10 +3200,10 @@
           <w:position w:val="-10"/>
         </w:rPr>
         <w:object w:dxaOrig="279" w:dyaOrig="340" w14:anchorId="327F9AD1">
-          <v:shape id="_x0000_i1103" type="#_x0000_t75" style="width:14pt;height:17pt" o:ole="">
-            <v:imagedata r:id="rId163" o:title=""/>
-          </v:shape>
-          <o:OLEObject Type="Embed" ProgID="Equation.DSMT4" ShapeID="_x0000_i1103" DrawAspect="Content" ObjectID="_1796452741" r:id="rId164"/>
+          <v:shape id="_x0000_i1103" type="#_x0000_t75" style="width:14.15pt;height:17.05pt" o:ole="">
+            <v:imagedata r:id="rId167" o:title=""/>
+          </v:shape>
+          <o:OLEObject Type="Embed" ProgID="Equation.DSMT4" ShapeID="_x0000_i1103" DrawAspect="Content" ObjectID="_1796476442" r:id="rId168"/>
         </w:object>
       </w:r>
       <w:r>

</xml_diff>